<commit_message>
Code repare and preparation of proyect plan-V1
</commit_message>
<xml_diff>
--- a/backend/uploads/PLANTILLA.docx
+++ b/backend/uploads/PLANTILLA.docx
@@ -42,6 +42,58 @@
           <w:szCs w:val="14"/>
         </w:rPr>
         <w:t>.</w:t>
+      </w:r>
+    </w:p>
+    <w:p>
+      <w:pPr>
+        <w:rPr>
+          <w:rFonts w:ascii="Gabarito" w:hAnsi="Gabarito"/>
+          <w:sz w:val="14"/>
+          <w:szCs w:val="14"/>
+        </w:rPr>
+      </w:pPr>
+      <w:r>
+        <w:rPr>
+          <w:rFonts w:ascii="Gabarito" w:hAnsi="Gabarito"/>
+          <w:noProof/>
+          <w:sz w:val="18"/>
+          <w:szCs w:val="18"/>
+        </w:rPr>
+        <w:drawing>
+          <wp:inline distT="0" distB="0" distL="0" distR="0" wp14:anchorId="639710CB" wp14:editId="356C167C">
+            <wp:extent cx="4783141" cy="1480728"/>
+            <wp:effectExtent l="0" t="0" r="0" b="5715"/>
+            <wp:docPr id="3" name="Imagen 3"/>
+            <wp:cNvGraphicFramePr>
+              <a:graphicFrameLocks xmlns:a="http://schemas.openxmlformats.org/drawingml/2006/main" noChangeAspect="1"/>
+            </wp:cNvGraphicFramePr>
+            <a:graphic xmlns:a="http://schemas.openxmlformats.org/drawingml/2006/main">
+              <a:graphicData uri="http://schemas.openxmlformats.org/drawingml/2006/picture">
+                <pic:pic xmlns:pic="http://schemas.openxmlformats.org/drawingml/2006/picture">
+                  <pic:nvPicPr>
+                    <pic:cNvPr id="1" name=""/>
+                    <pic:cNvPicPr/>
+                  </pic:nvPicPr>
+                  <pic:blipFill>
+                    <a:blip r:embed="rId8"/>
+                    <a:stretch>
+                      <a:fillRect/>
+                    </a:stretch>
+                  </pic:blipFill>
+                  <pic:spPr>
+                    <a:xfrm>
+                      <a:off x="0" y="0"/>
+                      <a:ext cx="4806430" cy="1487938"/>
+                    </a:xfrm>
+                    <a:prstGeom prst="rect">
+                      <a:avLst/>
+                    </a:prstGeom>
+                  </pic:spPr>
+                </pic:pic>
+              </a:graphicData>
+            </a:graphic>
+          </wp:inline>
+        </w:drawing>
       </w:r>
     </w:p>
     <w:p>
@@ -1272,8 +1324,8 @@
           <w:szCs w:val="7"/>
         </w:rPr>
         <w:sectPr>
-          <w:headerReference w:type="default" r:id="rId8"/>
-          <w:footerReference w:type="default" r:id="rId9"/>
+          <w:headerReference w:type="default" r:id="rId9"/>
+          <w:footerReference w:type="default" r:id="rId10"/>
           <w:pgSz w:w="12246" w:h="19276" w:code="10007"/>
           <w:pgMar w:top="1702" w:right="1701" w:bottom="2410" w:left="1701" w:header="851" w:footer="348" w:gutter="0"/>
           <w:cols w:space="708"/>

</xml_diff>